<commit_message>
template file buat p0
</commit_message>
<xml_diff>
--- a/public/template/template_p0.docx
+++ b/public/template/template_p0.docx
@@ -3836,8 +3836,6 @@
               </w:rPr>
               <w:t>${nilaiKontrak}</w:t>
             </w:r>
-            <w:bookmarkStart w:id="0" w:name="_GoBack"/>
-            <w:bookmarkEnd w:id="0"/>
           </w:p>
         </w:tc>
       </w:tr>
@@ -5022,6 +5020,28 @@
           <w:b/>
           <w:sz w:val="22"/>
           <w:szCs w:val="22"/>
+        </w:rPr>
+      </w:pPr>
+      <w:r>
+        <w:rPr>
+          <w:rFonts w:asciiTheme="minorHAnsi" w:hAnsiTheme="minorHAnsi"/>
+          <w:b/>
+          <w:sz w:val="22"/>
+          <w:szCs w:val="22"/>
+        </w:rPr>
+        <w:t>${file}</w:t>
+      </w:r>
+      <w:bookmarkStart w:id="0" w:name="_GoBack"/>
+      <w:bookmarkEnd w:id="0"/>
+    </w:p>
+    <w:p>
+      <w:pPr>
+        <w:ind w:left="720" w:firstLine="720"/>
+        <w:rPr>
+          <w:rFonts w:asciiTheme="minorHAnsi" w:hAnsiTheme="minorHAnsi"/>
+          <w:b/>
+          <w:sz w:val="22"/>
+          <w:szCs w:val="22"/>
           <w:lang w:val="id-ID"/>
         </w:rPr>
       </w:pPr>
@@ -5034,9 +5054,9 @@
           <w:lang w:val="id-ID" w:eastAsia="id-ID"/>
         </w:rPr>
         <w:drawing>
-          <wp:inline distT="0" distB="0" distL="0" distR="0" wp14:anchorId="68ACDF39" wp14:editId="4AFC8FA2">
+          <wp:inline distT="0" distB="0" distL="0" distR="0" wp14:anchorId="68ACDF39" wp14:editId="29D89892">
             <wp:extent cx="4702810" cy="2220595"/>
-            <wp:effectExtent l="19050" t="0" r="2540" b="0"/>
+            <wp:effectExtent l="0" t="0" r="0" b="0"/>
             <wp:docPr id="1" name="Picture 1"/>
             <wp:cNvGraphicFramePr>
               <a:graphicFrameLocks xmlns:a="http://schemas.openxmlformats.org/drawingml/2006/main" noChangeAspect="1"/>
@@ -5060,7 +5080,7 @@
                   <pic:spPr bwMode="auto">
                     <a:xfrm>
                       <a:off x="0" y="0"/>
-                      <a:ext cx="4702810" cy="2220595"/>
+                      <a:ext cx="4745501" cy="2240753"/>
                     </a:xfrm>
                     <a:prstGeom prst="rect">
                       <a:avLst/>
@@ -11118,7 +11138,7 @@
 </file>
 
 <file path=customXml/itemProps1.xml><?xml version="1.0" encoding="utf-8"?>
-<ds:datastoreItem xmlns:ds="http://schemas.openxmlformats.org/officeDocument/2006/customXml" ds:itemID="{39F637BA-EFB6-4D14-9A29-BF2F67306871}">
+<ds:datastoreItem xmlns:ds="http://schemas.openxmlformats.org/officeDocument/2006/customXml" ds:itemID="{20B0DEF1-9A4E-4B29-975B-8AA28A2DB228}">
   <ds:schemaRefs>
     <ds:schemaRef ds:uri="http://schemas.openxmlformats.org/officeDocument/2006/bibliography"/>
   </ds:schemaRefs>

</xml_diff>